<commit_message>
Moved folder to new repo
</commit_message>
<xml_diff>
--- a/Articles/Analysis/10_11 RAGAS Automated Evaluation of Retrieval Augmented Generation.docx
+++ b/Articles/Analysis/10_11 RAGAS Automated Evaluation of Retrieval Augmented Generation.docx
@@ -50,7 +50,21 @@
           <w:rFonts w:ascii="Aptos" w:hAnsi="Aptos" w:eastAsia="Roboto" w:cs="Roboto"/>
           <w:lang w:val="pt-BR"/>
         </w:rPr>
-        <w:t>9_10</w:t>
+        <w:t>10</w:t>
+      </w:r>
+      <w:r>
+        <w:rPr>
+          <w:rFonts w:ascii="Aptos" w:hAnsi="Aptos" w:eastAsia="Roboto" w:cs="Roboto"/>
+          <w:lang w:val="pt-BR"/>
+        </w:rPr>
+        <w:t>_1</w:t>
+      </w:r>
+      <w:r>
+        <w:rPr>
+          <w:rFonts w:ascii="Aptos" w:hAnsi="Aptos" w:eastAsia="Roboto" w:cs="Roboto"/>
+          <w:lang w:val="pt-BR"/>
+        </w:rPr>
+        <w:t>1</w:t>
       </w:r>
     </w:p>
     <w:p>

</xml_diff>